<commit_message>
feat : update 00 document ( CRA , Vite )
</commit_message>
<xml_diff>
--- a/docs/00 - CRA , Vite.docx
+++ b/docs/00 - CRA , Vite.docx
@@ -386,16 +386,25 @@
         <w:bidi/>
         <w:rPr>
           <w:rFonts w:cs="B Nazanin"/>
-          <w:lang w:bidi="fa-IR"/>
-        </w:rPr>
-      </w:pPr>
-    </w:p>
-    <w:p>
-      <w:pPr>
-        <w:bidi/>
-        <w:rPr>
-          <w:rFonts w:cs="B Nazanin"/>
-          <w:rtl/>
+          <w:rtl/>
+          <w:lang w:bidi="fa-IR"/>
+        </w:rPr>
+      </w:pPr>
+    </w:p>
+    <w:p>
+      <w:pPr>
+        <w:bidi/>
+        <w:rPr>
+          <w:rFonts w:cs="B Nazanin"/>
+          <w:lang w:bidi="fa-IR"/>
+        </w:rPr>
+      </w:pPr>
+    </w:p>
+    <w:p>
+      <w:pPr>
+        <w:bidi/>
+        <w:rPr>
+          <w:rFonts w:cs="B Nazanin"/>
           <w:lang w:bidi="fa-IR"/>
         </w:rPr>
       </w:pPr>
@@ -427,16 +436,6 @@
       <w:pPr>
         <w:bidi/>
         <w:rPr>
-          <w:rFonts w:cs="B Nazanin"/>
-          <w:rtl/>
-          <w:lang w:bidi="fa-IR"/>
-        </w:rPr>
-      </w:pPr>
-    </w:p>
-    <w:p>
-      <w:pPr>
-        <w:bidi/>
-        <w:rPr>
           <w:rFonts w:cs="B Nazanin" w:hint="cs"/>
           <w:rtl/>
           <w:lang w:bidi="fa-IR"/>
@@ -447,7 +446,27 @@
       <w:pPr>
         <w:bidi/>
         <w:rPr>
-          <w:rFonts w:cs="B Nazanin" w:hint="cs"/>
+          <w:rFonts w:cs="B Nazanin"/>
+          <w:rtl/>
+          <w:lang w:bidi="fa-IR"/>
+        </w:rPr>
+      </w:pPr>
+    </w:p>
+    <w:p>
+      <w:pPr>
+        <w:bidi/>
+        <w:rPr>
+          <w:rFonts w:cs="B Nazanin"/>
+          <w:rtl/>
+          <w:lang w:bidi="fa-IR"/>
+        </w:rPr>
+      </w:pPr>
+    </w:p>
+    <w:p>
+      <w:pPr>
+        <w:bidi/>
+        <w:rPr>
+          <w:rFonts w:cs="B Nazanin"/>
           <w:rtl/>
           <w:lang w:bidi="fa-IR"/>
         </w:rPr>

</xml_diff>